<commit_message>
subo doc ia y cambio clave , mirar eso
</commit_message>
<xml_diff>
--- a/Autoevaluacion.docx
+++ b/Autoevaluacion.docx
@@ -3258,51 +3258,6 @@
             </w:pPr>
             <w:r>
               <w:rPr/>
-              <w:drawing>
-                <wp:anchor behindDoc="0" distT="0" distB="0" distL="0" distR="0" simplePos="0" locked="0" layoutInCell="0" allowOverlap="1" relativeHeight="5">
-                  <wp:simplePos x="0" y="0"/>
-                  <wp:positionH relativeFrom="column">
-                    <wp:align>center</wp:align>
-                  </wp:positionH>
-                  <wp:positionV relativeFrom="paragraph">
-                    <wp:posOffset>635</wp:posOffset>
-                  </wp:positionV>
-                  <wp:extent cx="5403215" cy="6591935"/>
-                  <wp:effectExtent l="0" t="0" r="0" b="0"/>
-                  <wp:wrapSquare wrapText="largest"/>
-                  <wp:docPr id="4" name="Image4" descr=""/>
-                  <wp:cNvGraphicFramePr>
-                    <a:graphicFrameLocks xmlns:a="http://schemas.openxmlformats.org/drawingml/2006/main" noChangeAspect="1"/>
-                  </wp:cNvGraphicFramePr>
-                  <a:graphic xmlns:a="http://schemas.openxmlformats.org/drawingml/2006/main">
-                    <a:graphicData uri="http://schemas.openxmlformats.org/drawingml/2006/picture">
-                      <pic:pic xmlns:pic="http://schemas.openxmlformats.org/drawingml/2006/picture">
-                        <pic:nvPicPr>
-                          <pic:cNvPr id="4" name="Image4" descr=""/>
-                          <pic:cNvPicPr>
-                            <a:picLocks noChangeAspect="1" noChangeArrowheads="1"/>
-                          </pic:cNvPicPr>
-                        </pic:nvPicPr>
-                        <pic:blipFill>
-                          <a:blip r:embed="rId7"/>
-                          <a:stretch>
-                            <a:fillRect/>
-                          </a:stretch>
-                        </pic:blipFill>
-                        <pic:spPr bwMode="auto">
-                          <a:xfrm>
-                            <a:off x="0" y="0"/>
-                            <a:ext cx="5403215" cy="6591935"/>
-                          </a:xfrm>
-                          <a:prstGeom prst="rect">
-                            <a:avLst/>
-                          </a:prstGeom>
-                        </pic:spPr>
-                      </pic:pic>
-                    </a:graphicData>
-                  </a:graphic>
-                </wp:anchor>
-              </w:drawing>
             </w:r>
           </w:p>
         </w:tc>
@@ -4789,11 +4744,7 @@
             </w:r>
             <w:r>
               <w:rPr/>
-              <w:t>for (const auto &amp;accion : genera_acciones) {//</w:t>
-            </w:r>
-            <w:r>
-              <w:rPr/>
-              <w:t>genera acciones es un vector con dichas acciones</w:t>
+              <w:t>for (const auto &amp;accion : genera_acciones) {//genera acciones es un vector con dichas acciones</w:t>
             </w:r>
           </w:p>
           <w:p>
@@ -5668,7 +5619,7 @@
             <w:r>
               <w:rPr/>
               <w:drawing>
-                <wp:anchor behindDoc="0" distT="0" distB="0" distL="0" distR="0" simplePos="0" locked="0" layoutInCell="0" allowOverlap="1" relativeHeight="6">
+                <wp:anchor behindDoc="0" distT="0" distB="0" distL="0" distR="0" simplePos="0" locked="0" layoutInCell="0" allowOverlap="1" relativeHeight="5">
                   <wp:simplePos x="0" y="0"/>
                   <wp:positionH relativeFrom="column">
                     <wp:align>center</wp:align>
@@ -5679,7 +5630,7 @@
                   <wp:extent cx="5403215" cy="6699885"/>
                   <wp:effectExtent l="0" t="0" r="0" b="0"/>
                   <wp:wrapSquare wrapText="largest"/>
-                  <wp:docPr id="5" name="Image5" descr=""/>
+                  <wp:docPr id="4" name="Image5" descr=""/>
                   <wp:cNvGraphicFramePr>
                     <a:graphicFrameLocks xmlns:a="http://schemas.openxmlformats.org/drawingml/2006/main" noChangeAspect="1"/>
                   </wp:cNvGraphicFramePr>
@@ -5687,13 +5638,13 @@
                     <a:graphicData uri="http://schemas.openxmlformats.org/drawingml/2006/picture">
                       <pic:pic xmlns:pic="http://schemas.openxmlformats.org/drawingml/2006/picture">
                         <pic:nvPicPr>
-                          <pic:cNvPr id="5" name="Image5" descr=""/>
+                          <pic:cNvPr id="4" name="Image5" descr=""/>
                           <pic:cNvPicPr>
                             <a:picLocks noChangeAspect="1" noChangeArrowheads="1"/>
                           </pic:cNvPicPr>
                         </pic:nvPicPr>
                         <pic:blipFill>
-                          <a:blip r:embed="rId8"/>
+                          <a:blip r:embed="rId7"/>
                           <a:stretch>
                             <a:fillRect/>
                           </a:stretch>
@@ -6144,7 +6095,7 @@
             <w:r>
               <w:rPr/>
               <w:drawing>
-                <wp:anchor behindDoc="0" distT="0" distB="0" distL="0" distR="0" simplePos="0" locked="0" layoutInCell="0" allowOverlap="1" relativeHeight="7">
+                <wp:anchor behindDoc="0" distT="0" distB="0" distL="0" distR="0" simplePos="0" locked="0" layoutInCell="0" allowOverlap="1" relativeHeight="6">
                   <wp:simplePos x="0" y="0"/>
                   <wp:positionH relativeFrom="column">
                     <wp:align>center</wp:align>
@@ -6155,7 +6106,7 @@
                   <wp:extent cx="5403215" cy="6621780"/>
                   <wp:effectExtent l="0" t="0" r="0" b="0"/>
                   <wp:wrapSquare wrapText="largest"/>
-                  <wp:docPr id="6" name="Image6" descr=""/>
+                  <wp:docPr id="5" name="Image6" descr=""/>
                   <wp:cNvGraphicFramePr>
                     <a:graphicFrameLocks xmlns:a="http://schemas.openxmlformats.org/drawingml/2006/main" noChangeAspect="1"/>
                   </wp:cNvGraphicFramePr>
@@ -6163,13 +6114,13 @@
                     <a:graphicData uri="http://schemas.openxmlformats.org/drawingml/2006/picture">
                       <pic:pic xmlns:pic="http://schemas.openxmlformats.org/drawingml/2006/picture">
                         <pic:nvPicPr>
-                          <pic:cNvPr id="6" name="Image6" descr=""/>
+                          <pic:cNvPr id="5" name="Image6" descr=""/>
                           <pic:cNvPicPr>
                             <a:picLocks noChangeAspect="1" noChangeArrowheads="1"/>
                           </pic:cNvPicPr>
                         </pic:nvPicPr>
                         <pic:blipFill>
-                          <a:blip r:embed="rId9"/>
+                          <a:blip r:embed="rId8"/>
                           <a:stretch>
                             <a:fillRect/>
                           </a:stretch>
@@ -6613,7 +6564,7 @@
             <w:r>
               <w:rPr/>
               <w:drawing>
-                <wp:anchor behindDoc="0" distT="0" distB="0" distL="0" distR="0" simplePos="0" locked="0" layoutInCell="0" allowOverlap="1" relativeHeight="8">
+                <wp:anchor behindDoc="0" distT="0" distB="0" distL="0" distR="0" simplePos="0" locked="0" layoutInCell="0" allowOverlap="1" relativeHeight="7">
                   <wp:simplePos x="0" y="0"/>
                   <wp:positionH relativeFrom="column">
                     <wp:align>center</wp:align>
@@ -6624,7 +6575,7 @@
                   <wp:extent cx="5403215" cy="6680835"/>
                   <wp:effectExtent l="0" t="0" r="0" b="0"/>
                   <wp:wrapSquare wrapText="largest"/>
-                  <wp:docPr id="7" name="Image7" descr=""/>
+                  <wp:docPr id="6" name="Image7" descr=""/>
                   <wp:cNvGraphicFramePr>
                     <a:graphicFrameLocks xmlns:a="http://schemas.openxmlformats.org/drawingml/2006/main" noChangeAspect="1"/>
                   </wp:cNvGraphicFramePr>
@@ -6632,13 +6583,13 @@
                     <a:graphicData uri="http://schemas.openxmlformats.org/drawingml/2006/picture">
                       <pic:pic xmlns:pic="http://schemas.openxmlformats.org/drawingml/2006/picture">
                         <pic:nvPicPr>
-                          <pic:cNvPr id="7" name="Image7" descr=""/>
+                          <pic:cNvPr id="6" name="Image7" descr=""/>
                           <pic:cNvPicPr>
                             <a:picLocks noChangeAspect="1" noChangeArrowheads="1"/>
                           </pic:cNvPicPr>
                         </pic:nvPicPr>
                         <pic:blipFill>
-                          <a:blip r:embed="rId10"/>
+                          <a:blip r:embed="rId9"/>
                           <a:stretch>
                             <a:fillRect/>
                           </a:stretch>
@@ -7020,6 +6971,107 @@
           <w:lang w:val="es-ES" w:eastAsia="zh-CN" w:bidi="hi-IN"/>
         </w:rPr>
         <w:t>ibe brevemente cada uno de ellos y que han implicado en la implementación)</w:t>
+      </w:r>
+    </w:p>
+    <w:tbl>
+      <w:tblPr>
+        <w:tblW w:w="9645" w:type="dxa"/>
+        <w:jc w:val="left"/>
+        <w:tblInd w:w="100" w:type="dxa"/>
+        <w:tblLayout w:type="fixed"/>
+        <w:tblCellMar>
+          <w:top w:w="100" w:type="dxa"/>
+          <w:left w:w="90" w:type="dxa"/>
+          <w:bottom w:w="100" w:type="dxa"/>
+          <w:right w:w="100" w:type="dxa"/>
+        </w:tblCellMar>
+      </w:tblPr>
+      <w:tblGrid>
+        <w:gridCol w:w="9645"/>
+      </w:tblGrid>
+      <w:tr>
+        <w:trPr>
+          <w:trHeight w:val="540" w:hRule="atLeast"/>
+        </w:trPr>
+        <w:tc>
+          <w:tcPr>
+            <w:tcW w:w="9645" w:type="dxa"/>
+            <w:tcBorders>
+              <w:top w:val="single" w:sz="8" w:space="0" w:color="000000"/>
+              <w:left w:val="single" w:sz="8" w:space="0" w:color="000000"/>
+              <w:bottom w:val="single" w:sz="8" w:space="0" w:color="000000"/>
+              <w:right w:val="single" w:sz="8" w:space="0" w:color="000000"/>
+            </w:tcBorders>
+            <w:vAlign w:val="center"/>
+          </w:tcPr>
+          <w:p>
+            <w:pPr>
+              <w:pStyle w:val="Contenidodelatabla"/>
+              <w:widowControl w:val="false"/>
+              <w:rPr/>
+            </w:pPr>
+            <w:r>
+              <w:rPr/>
+              <w:t>En el algoritmo A* la diferencia que se encuentra respecto a Dijkstra es el uso de una heurística  , para ello he diseñado una función que calcula la distancia entre dos Estados usando la norma infinito . También he tenido que cambiar el struct que uso para comparar lpos nodos y ordenarlos en el priority queue ya que la comparación ahora se debe hacer sumandole la heurística al coste dee cada nodo . Por lo demás el código es el mismo salvando las diferencias de las acciones que cada agente puede hacer.</w:t>
+            </w:r>
+          </w:p>
+        </w:tc>
+      </w:tr>
+    </w:tbl>
+    <w:p>
+      <w:pPr>
+        <w:pStyle w:val="Normal"/>
+        <w:widowControl/>
+        <w:rPr>
+          <w:rStyle w:val="Destacado"/>
+          <w:rFonts w:ascii="Verdana;Geneva;sans-serif" w:hAnsi="Verdana;Geneva;sans-serif"/>
+          <w:i w:val="false"/>
+          <w:i w:val="false"/>
+          <w:color w:val="333333"/>
+        </w:rPr>
+      </w:pPr>
+      <w:r>
+        <w:rPr>
+          <w:rFonts w:ascii="Verdana;Geneva;sans-serif" w:hAnsi="Verdana;Geneva;sans-serif"/>
+          <w:i w:val="false"/>
+          <w:color w:val="333333"/>
+        </w:rPr>
+      </w:r>
+    </w:p>
+    <w:p>
+      <w:pPr>
+        <w:pStyle w:val="BodyText"/>
+        <w:widowControl/>
+        <w:numPr>
+          <w:ilvl w:val="0"/>
+          <w:numId w:val="2"/>
+        </w:numPr>
+        <w:jc w:val="both"/>
+        <w:rPr>
+          <w:rFonts w:ascii="Verdana;Geneva;sans-serif" w:hAnsi="Verdana;Geneva;sans-serif"/>
+          <w:b w:val="false"/>
+          <w:bCs w:val="false"/>
+          <w:i w:val="false"/>
+          <w:i w:val="false"/>
+          <w:iCs/>
+          <w:color w:val="333333"/>
+        </w:rPr>
+      </w:pPr>
+      <w:r>
+        <w:rPr>
+          <w:rStyle w:val="Destacado"/>
+          <w:rFonts w:eastAsia="Droid Sans Fallback" w:cs="FreeSans" w:ascii="Verdana;Geneva;sans-serif" w:hAnsi="Verdana;Geneva;sans-serif"/>
+          <w:b w:val="false"/>
+          <w:bCs w:val="false"/>
+          <w:i w:val="false"/>
+          <w:iCs w:val="false"/>
+          <w:color w:val="333333"/>
+          <w:kern w:val="0"/>
+          <w:sz w:val="24"/>
+          <w:szCs w:val="24"/>
+          <w:lang w:val="es-ES" w:eastAsia="zh-CN" w:bidi="hi-IN"/>
+        </w:rPr>
+        <w:t>Copia y pega en el siguiente recuadro de texto la heurística seleccionada. Además, describela y justifica la razón que hace que sea admisible para este problema.</w:t>
       </w:r>
     </w:p>
     <w:tbl>
@@ -7059,104 +7111,58 @@
             </w:pPr>
             <w:r>
               <w:rPr/>
-            </w:r>
-          </w:p>
-        </w:tc>
-      </w:tr>
-    </w:tbl>
-    <w:p>
-      <w:pPr>
-        <w:pStyle w:val="Normal"/>
-        <w:widowControl/>
-        <w:rPr>
-          <w:rStyle w:val="Destacado"/>
-          <w:rFonts w:ascii="Verdana;Geneva;sans-serif" w:hAnsi="Verdana;Geneva;sans-serif"/>
-          <w:i w:val="false"/>
-          <w:i w:val="false"/>
-          <w:color w:val="333333"/>
-        </w:rPr>
-      </w:pPr>
-      <w:r>
-        <w:rPr>
-          <w:rFonts w:ascii="Verdana;Geneva;sans-serif" w:hAnsi="Verdana;Geneva;sans-serif"/>
-          <w:i w:val="false"/>
-          <w:color w:val="333333"/>
-        </w:rPr>
-      </w:r>
-    </w:p>
-    <w:p>
-      <w:pPr>
-        <w:pStyle w:val="BodyText"/>
-        <w:widowControl/>
-        <w:numPr>
-          <w:ilvl w:val="0"/>
-          <w:numId w:val="2"/>
-        </w:numPr>
-        <w:jc w:val="both"/>
-        <w:rPr>
-          <w:rFonts w:ascii="Verdana;Geneva;sans-serif" w:hAnsi="Verdana;Geneva;sans-serif"/>
-          <w:b w:val="false"/>
-          <w:bCs w:val="false"/>
-          <w:i w:val="false"/>
-          <w:i w:val="false"/>
-          <w:iCs/>
-          <w:color w:val="333333"/>
-        </w:rPr>
-      </w:pPr>
-      <w:r>
-        <w:rPr>
-          <w:rStyle w:val="Destacado"/>
-          <w:rFonts w:eastAsia="Droid Sans Fallback" w:cs="FreeSans" w:ascii="Verdana;Geneva;sans-serif" w:hAnsi="Verdana;Geneva;sans-serif"/>
-          <w:b w:val="false"/>
-          <w:bCs w:val="false"/>
-          <w:i w:val="false"/>
-          <w:iCs w:val="false"/>
-          <w:color w:val="333333"/>
-          <w:kern w:val="0"/>
-          <w:sz w:val="24"/>
-          <w:szCs w:val="24"/>
-          <w:lang w:val="es-ES" w:eastAsia="zh-CN" w:bidi="hi-IN"/>
-        </w:rPr>
-        <w:t>Copia y pega en el siguiente recuadro de texto la heurística seleccionada. Además, describela y justifica la razón que hace que sea admisible para este problema.</w:t>
-      </w:r>
-    </w:p>
-    <w:tbl>
-      <w:tblPr>
-        <w:tblW w:w="9645" w:type="dxa"/>
-        <w:jc w:val="left"/>
-        <w:tblInd w:w="100" w:type="dxa"/>
-        <w:tblLayout w:type="fixed"/>
-        <w:tblCellMar>
-          <w:top w:w="100" w:type="dxa"/>
-          <w:left w:w="90" w:type="dxa"/>
-          <w:bottom w:w="100" w:type="dxa"/>
-          <w:right w:w="100" w:type="dxa"/>
-        </w:tblCellMar>
-      </w:tblPr>
-      <w:tblGrid>
-        <w:gridCol w:w="9645"/>
-      </w:tblGrid>
-      <w:tr>
-        <w:trPr/>
-        <w:tc>
-          <w:tcPr>
-            <w:tcW w:w="9645" w:type="dxa"/>
-            <w:tcBorders>
-              <w:top w:val="single" w:sz="8" w:space="0" w:color="000000"/>
-              <w:left w:val="single" w:sz="8" w:space="0" w:color="000000"/>
-              <w:bottom w:val="single" w:sz="8" w:space="0" w:color="000000"/>
-              <w:right w:val="single" w:sz="8" w:space="0" w:color="000000"/>
-            </w:tcBorders>
-            <w:vAlign w:val="center"/>
-          </w:tcPr>
-          <w:p>
-            <w:pPr>
-              <w:pStyle w:val="Contenidodelatabla"/>
-              <w:widowControl w:val="false"/>
-              <w:rPr/>
-            </w:pPr>
-            <w:r>
-              <w:rPr/>
+              <w:t>int HeuristicaAestrella(const EstadoA &amp;a, const EstadoA &amp;b) {</w:t>
+            </w:r>
+          </w:p>
+          <w:p>
+            <w:pPr>
+              <w:pStyle w:val="Contenidodelatabla"/>
+              <w:widowControl w:val="false"/>
+              <w:rPr/>
+            </w:pPr>
+            <w:r>
+              <w:rPr/>
+              <w:t xml:space="preserve">  </w:t>
+            </w:r>
+            <w:r>
+              <w:rPr/>
+              <w:t>return std::max(abs(a.f - b.f), abs(a.c - b.c));</w:t>
+            </w:r>
+          </w:p>
+          <w:p>
+            <w:pPr>
+              <w:pStyle w:val="Contenidodelatabla"/>
+              <w:widowControl w:val="false"/>
+              <w:rPr/>
+            </w:pPr>
+            <w:r>
+              <w:rPr/>
+              <w:t>}</w:t>
+            </w:r>
+          </w:p>
+          <w:p>
+            <w:pPr>
+              <w:pStyle w:val="Contenidodelatabla"/>
+              <w:widowControl w:val="false"/>
+              <w:rPr/>
+            </w:pPr>
+            <w:r>
+              <w:rPr/>
+            </w:r>
+          </w:p>
+          <w:p>
+            <w:pPr>
+              <w:pStyle w:val="Contenidodelatabla"/>
+              <w:widowControl w:val="false"/>
+              <w:rPr/>
+            </w:pPr>
+            <w:r>
+              <w:rPr/>
+              <w:t xml:space="preserve">En la función </w:t>
+            </w:r>
+            <w:r>
+              <w:rPr/>
+              <w:t xml:space="preserve">anterior calculo el maximo valor entre la distancia por filas </w:t>
             </w:r>
           </w:p>
         </w:tc>
@@ -7471,7 +7477,7 @@
             <w:r>
               <w:rPr/>
               <w:drawing>
-                <wp:anchor behindDoc="0" distT="0" distB="0" distL="0" distR="0" simplePos="0" locked="0" layoutInCell="0" allowOverlap="1" relativeHeight="9">
+                <wp:anchor behindDoc="0" distT="0" distB="0" distL="0" distR="0" simplePos="0" locked="0" layoutInCell="0" allowOverlap="1" relativeHeight="8">
                   <wp:simplePos x="0" y="0"/>
                   <wp:positionH relativeFrom="column">
                     <wp:align>center</wp:align>
@@ -7482,7 +7488,7 @@
                   <wp:extent cx="5403215" cy="6621145"/>
                   <wp:effectExtent l="0" t="0" r="0" b="0"/>
                   <wp:wrapSquare wrapText="largest"/>
-                  <wp:docPr id="8" name="Image8" descr=""/>
+                  <wp:docPr id="7" name="Image8" descr=""/>
                   <wp:cNvGraphicFramePr>
                     <a:graphicFrameLocks xmlns:a="http://schemas.openxmlformats.org/drawingml/2006/main" noChangeAspect="1"/>
                   </wp:cNvGraphicFramePr>
@@ -7490,13 +7496,13 @@
                     <a:graphicData uri="http://schemas.openxmlformats.org/drawingml/2006/picture">
                       <pic:pic xmlns:pic="http://schemas.openxmlformats.org/drawingml/2006/picture">
                         <pic:nvPicPr>
-                          <pic:cNvPr id="8" name="Image8" descr=""/>
+                          <pic:cNvPr id="7" name="Image8" descr=""/>
                           <pic:cNvPicPr>
                             <a:picLocks noChangeAspect="1" noChangeArrowheads="1"/>
                           </pic:cNvPicPr>
                         </pic:nvPicPr>
                         <pic:blipFill>
-                          <a:blip r:embed="rId11"/>
+                          <a:blip r:embed="rId10"/>
                           <a:stretch>
                             <a:fillRect/>
                           </a:stretch>
@@ -7922,7 +7928,7 @@
             <w:r>
               <w:rPr/>
               <w:drawing>
-                <wp:anchor behindDoc="0" distT="0" distB="0" distL="0" distR="0" simplePos="0" locked="0" layoutInCell="0" allowOverlap="1" relativeHeight="10">
+                <wp:anchor behindDoc="0" distT="0" distB="0" distL="0" distR="0" simplePos="0" locked="0" layoutInCell="0" allowOverlap="1" relativeHeight="9">
                   <wp:simplePos x="0" y="0"/>
                   <wp:positionH relativeFrom="column">
                     <wp:align>center</wp:align>
@@ -7933,7 +7939,7 @@
                   <wp:extent cx="5403215" cy="6678295"/>
                   <wp:effectExtent l="0" t="0" r="0" b="0"/>
                   <wp:wrapSquare wrapText="largest"/>
-                  <wp:docPr id="9" name="Image9" descr=""/>
+                  <wp:docPr id="8" name="Image9" descr=""/>
                   <wp:cNvGraphicFramePr>
                     <a:graphicFrameLocks xmlns:a="http://schemas.openxmlformats.org/drawingml/2006/main" noChangeAspect="1"/>
                   </wp:cNvGraphicFramePr>
@@ -7941,13 +7947,13 @@
                     <a:graphicData uri="http://schemas.openxmlformats.org/drawingml/2006/picture">
                       <pic:pic xmlns:pic="http://schemas.openxmlformats.org/drawingml/2006/picture">
                         <pic:nvPicPr>
-                          <pic:cNvPr id="9" name="Image9" descr=""/>
+                          <pic:cNvPr id="8" name="Image9" descr=""/>
                           <pic:cNvPicPr>
                             <a:picLocks noChangeAspect="1" noChangeArrowheads="1"/>
                           </pic:cNvPicPr>
                         </pic:nvPicPr>
                         <pic:blipFill>
-                          <a:blip r:embed="rId12"/>
+                          <a:blip r:embed="rId11"/>
                           <a:stretch>
                             <a:fillRect/>
                           </a:stretch>
@@ -8382,7 +8388,7 @@
             <w:r>
               <w:rPr/>
               <w:drawing>
-                <wp:anchor behindDoc="0" distT="0" distB="0" distL="0" distR="0" simplePos="0" locked="0" layoutInCell="0" allowOverlap="1" relativeHeight="11">
+                <wp:anchor behindDoc="0" distT="0" distB="0" distL="0" distR="0" simplePos="0" locked="0" layoutInCell="0" allowOverlap="1" relativeHeight="10">
                   <wp:simplePos x="0" y="0"/>
                   <wp:positionH relativeFrom="column">
                     <wp:align>center</wp:align>
@@ -8393,7 +8399,7 @@
                   <wp:extent cx="5403215" cy="6570980"/>
                   <wp:effectExtent l="0" t="0" r="0" b="0"/>
                   <wp:wrapSquare wrapText="largest"/>
-                  <wp:docPr id="10" name="Image10" descr=""/>
+                  <wp:docPr id="9" name="Image10" descr=""/>
                   <wp:cNvGraphicFramePr>
                     <a:graphicFrameLocks xmlns:a="http://schemas.openxmlformats.org/drawingml/2006/main" noChangeAspect="1"/>
                   </wp:cNvGraphicFramePr>
@@ -8401,13 +8407,13 @@
                     <a:graphicData uri="http://schemas.openxmlformats.org/drawingml/2006/picture">
                       <pic:pic xmlns:pic="http://schemas.openxmlformats.org/drawingml/2006/picture">
                         <pic:nvPicPr>
-                          <pic:cNvPr id="10" name="Image10" descr=""/>
+                          <pic:cNvPr id="9" name="Image10" descr=""/>
                           <pic:cNvPicPr>
                             <a:picLocks noChangeAspect="1" noChangeArrowheads="1"/>
                           </pic:cNvPicPr>
                         </pic:nvPicPr>
                         <pic:blipFill>
-                          <a:blip r:embed="rId13"/>
+                          <a:blip r:embed="rId12"/>
                           <a:stretch>
                             <a:fillRect/>
                           </a:stretch>

</xml_diff>